<commit_message>
Agrego resumen de las tablas
</commit_message>
<xml_diff>
--- a/Docs/Resumen_Tablas_Portal_Empleo.docx
+++ b/Docs/Resumen_Tablas_Portal_Empleo.docx
@@ -36,8 +36,6 @@
       <w:r>
         <w:t>Tabla: usuarios</w:t>
       </w:r>
-      <w:bookmarkStart w:id="0" w:name="_GoBack"/>
-      <w:bookmarkEnd w:id="0"/>
     </w:p>
     <w:p>
       <w:r>
@@ -288,6 +286,8 @@
             <w:shd w:val="clear" w:color="auto" w:fill="FFFF00"/>
           </w:tcPr>
           <w:p>
+            <w:bookmarkStart w:id="0" w:name="_GoBack"/>
+            <w:bookmarkEnd w:id="0"/>
             <w:r>
               <w:t>estado</w:t>
             </w:r>
@@ -1765,321 +1765,6 @@
       </w:tr>
     </w:tbl>
     <w:p/>
-    <w:p>
-      <w:pPr>
-        <w:pStyle w:val="2"/>
-      </w:pPr>
-      <w:r>
-        <w:t>Tabla: tokens_recuperacion_contrasena</w:t>
-      </w:r>
-    </w:p>
-    <w:p>
-      <w:r>
-        <w:t>Finalidad: Gestión de tokens temporales para recuperación de contraseña.</w:t>
-      </w:r>
-    </w:p>
-    <w:tbl>
-      <w:tblPr>
-        <w:tblStyle w:val="12"/>
-        <w:tblW w:w="0" w:type="auto"/>
-        <w:tblInd w:w="0" w:type="dxa"/>
-        <w:tblLayout w:type="autofit"/>
-        <w:tblCellMar>
-          <w:top w:w="0" w:type="dxa"/>
-          <w:left w:w="108" w:type="dxa"/>
-          <w:bottom w:w="0" w:type="dxa"/>
-          <w:right w:w="108" w:type="dxa"/>
-        </w:tblCellMar>
-      </w:tblPr>
-      <w:tblGrid>
-        <w:gridCol w:w="4320"/>
-        <w:gridCol w:w="4320"/>
-      </w:tblGrid>
-      <w:tr>
-        <w:tblPrEx>
-          <w:tblCellMar>
-            <w:top w:w="0" w:type="dxa"/>
-            <w:left w:w="108" w:type="dxa"/>
-            <w:bottom w:w="0" w:type="dxa"/>
-            <w:right w:w="108" w:type="dxa"/>
-          </w:tblCellMar>
-        </w:tblPrEx>
-        <w:tc>
-          <w:tcPr>
-            <w:tcW w:w="4320" w:type="dxa"/>
-          </w:tcPr>
-          <w:p>
-            <w:r>
-              <w:t>Columna</w:t>
-            </w:r>
-          </w:p>
-        </w:tc>
-        <w:tc>
-          <w:tcPr>
-            <w:tcW w:w="4320" w:type="dxa"/>
-          </w:tcPr>
-          <w:p>
-            <w:r>
-              <w:t>Tipo de dato</w:t>
-            </w:r>
-          </w:p>
-        </w:tc>
-      </w:tr>
-      <w:tr>
-        <w:tblPrEx>
-          <w:tblCellMar>
-            <w:top w:w="0" w:type="dxa"/>
-            <w:left w:w="108" w:type="dxa"/>
-            <w:bottom w:w="0" w:type="dxa"/>
-            <w:right w:w="108" w:type="dxa"/>
-          </w:tblCellMar>
-        </w:tblPrEx>
-        <w:tc>
-          <w:tcPr>
-            <w:tcW w:w="4320" w:type="dxa"/>
-            <w:shd w:val="clear" w:color="auto" w:fill="FFFF00"/>
-          </w:tcPr>
-          <w:p>
-            <w:r>
-              <w:t>id_user</w:t>
-            </w:r>
-          </w:p>
-        </w:tc>
-        <w:tc>
-          <w:tcPr>
-            <w:tcW w:w="4320" w:type="dxa"/>
-            <w:shd w:val="clear" w:color="auto" w:fill="FFFF00"/>
-          </w:tcPr>
-          <w:p>
-            <w:r>
-              <w:t>uuid</w:t>
-            </w:r>
-          </w:p>
-        </w:tc>
-      </w:tr>
-      <w:tr>
-        <w:tblPrEx>
-          <w:tblCellMar>
-            <w:top w:w="0" w:type="dxa"/>
-            <w:left w:w="108" w:type="dxa"/>
-            <w:bottom w:w="0" w:type="dxa"/>
-            <w:right w:w="108" w:type="dxa"/>
-          </w:tblCellMar>
-        </w:tblPrEx>
-        <w:tc>
-          <w:tcPr>
-            <w:tcW w:w="4320" w:type="dxa"/>
-            <w:shd w:val="clear" w:color="auto" w:fill="FFFF00"/>
-          </w:tcPr>
-          <w:p>
-            <w:r>
-              <w:t>token</w:t>
-            </w:r>
-          </w:p>
-        </w:tc>
-        <w:tc>
-          <w:tcPr>
-            <w:tcW w:w="4320" w:type="dxa"/>
-            <w:shd w:val="clear" w:color="auto" w:fill="FFFF00"/>
-          </w:tcPr>
-          <w:p>
-            <w:r>
-              <w:t>text</w:t>
-            </w:r>
-          </w:p>
-        </w:tc>
-      </w:tr>
-      <w:tr>
-        <w:tblPrEx>
-          <w:tblCellMar>
-            <w:top w:w="0" w:type="dxa"/>
-            <w:left w:w="108" w:type="dxa"/>
-            <w:bottom w:w="0" w:type="dxa"/>
-            <w:right w:w="108" w:type="dxa"/>
-          </w:tblCellMar>
-        </w:tblPrEx>
-        <w:tc>
-          <w:tcPr>
-            <w:tcW w:w="4320" w:type="dxa"/>
-            <w:shd w:val="clear" w:color="auto" w:fill="FFFF00"/>
-          </w:tcPr>
-          <w:p>
-            <w:r>
-              <w:t>expires_at</w:t>
-            </w:r>
-          </w:p>
-        </w:tc>
-        <w:tc>
-          <w:tcPr>
-            <w:tcW w:w="4320" w:type="dxa"/>
-            <w:shd w:val="clear" w:color="auto" w:fill="FFFF00"/>
-          </w:tcPr>
-          <w:p>
-            <w:r>
-              <w:t>timestamp</w:t>
-            </w:r>
-          </w:p>
-        </w:tc>
-      </w:tr>
-    </w:tbl>
-    <w:p/>
-    <w:p>
-      <w:pPr>
-        <w:pStyle w:val="2"/>
-      </w:pPr>
-      <w:r>
-        <w:t>Tabla: tokens_invalidados</w:t>
-      </w:r>
-    </w:p>
-    <w:p>
-      <w:r>
-        <w:t>Finalidad: Tokens de acceso invalidados por seguridad (logout, cambio de clave, etc).</w:t>
-      </w:r>
-    </w:p>
-    <w:tbl>
-      <w:tblPr>
-        <w:tblStyle w:val="12"/>
-        <w:tblW w:w="0" w:type="auto"/>
-        <w:tblInd w:w="0" w:type="dxa"/>
-        <w:tblLayout w:type="autofit"/>
-        <w:tblCellMar>
-          <w:top w:w="0" w:type="dxa"/>
-          <w:left w:w="108" w:type="dxa"/>
-          <w:bottom w:w="0" w:type="dxa"/>
-          <w:right w:w="108" w:type="dxa"/>
-        </w:tblCellMar>
-      </w:tblPr>
-      <w:tblGrid>
-        <w:gridCol w:w="4320"/>
-        <w:gridCol w:w="4320"/>
-      </w:tblGrid>
-      <w:tr>
-        <w:tblPrEx>
-          <w:tblCellMar>
-            <w:top w:w="0" w:type="dxa"/>
-            <w:left w:w="108" w:type="dxa"/>
-            <w:bottom w:w="0" w:type="dxa"/>
-            <w:right w:w="108" w:type="dxa"/>
-          </w:tblCellMar>
-        </w:tblPrEx>
-        <w:tc>
-          <w:tcPr>
-            <w:tcW w:w="4320" w:type="dxa"/>
-          </w:tcPr>
-          <w:p>
-            <w:r>
-              <w:t>Columna</w:t>
-            </w:r>
-          </w:p>
-        </w:tc>
-        <w:tc>
-          <w:tcPr>
-            <w:tcW w:w="4320" w:type="dxa"/>
-          </w:tcPr>
-          <w:p>
-            <w:r>
-              <w:t>Tipo de dato</w:t>
-            </w:r>
-          </w:p>
-        </w:tc>
-      </w:tr>
-      <w:tr>
-        <w:tblPrEx>
-          <w:tblCellMar>
-            <w:top w:w="0" w:type="dxa"/>
-            <w:left w:w="108" w:type="dxa"/>
-            <w:bottom w:w="0" w:type="dxa"/>
-            <w:right w:w="108" w:type="dxa"/>
-          </w:tblCellMar>
-        </w:tblPrEx>
-        <w:tc>
-          <w:tcPr>
-            <w:tcW w:w="4320" w:type="dxa"/>
-            <w:shd w:val="clear" w:color="auto" w:fill="FFFF00"/>
-          </w:tcPr>
-          <w:p>
-            <w:r>
-              <w:t>id_user</w:t>
-            </w:r>
-          </w:p>
-        </w:tc>
-        <w:tc>
-          <w:tcPr>
-            <w:tcW w:w="4320" w:type="dxa"/>
-            <w:shd w:val="clear" w:color="auto" w:fill="FFFF00"/>
-          </w:tcPr>
-          <w:p>
-            <w:r>
-              <w:t>uuid</w:t>
-            </w:r>
-          </w:p>
-        </w:tc>
-      </w:tr>
-      <w:tr>
-        <w:tblPrEx>
-          <w:tblCellMar>
-            <w:top w:w="0" w:type="dxa"/>
-            <w:left w:w="108" w:type="dxa"/>
-            <w:bottom w:w="0" w:type="dxa"/>
-            <w:right w:w="108" w:type="dxa"/>
-          </w:tblCellMar>
-        </w:tblPrEx>
-        <w:tc>
-          <w:tcPr>
-            <w:tcW w:w="4320" w:type="dxa"/>
-            <w:shd w:val="clear" w:color="auto" w:fill="FFFF00"/>
-          </w:tcPr>
-          <w:p>
-            <w:r>
-              <w:t>token</w:t>
-            </w:r>
-          </w:p>
-        </w:tc>
-        <w:tc>
-          <w:tcPr>
-            <w:tcW w:w="4320" w:type="dxa"/>
-            <w:shd w:val="clear" w:color="auto" w:fill="FFFF00"/>
-          </w:tcPr>
-          <w:p>
-            <w:r>
-              <w:t>text</w:t>
-            </w:r>
-          </w:p>
-        </w:tc>
-      </w:tr>
-      <w:tr>
-        <w:tblPrEx>
-          <w:tblCellMar>
-            <w:top w:w="0" w:type="dxa"/>
-            <w:left w:w="108" w:type="dxa"/>
-            <w:bottom w:w="0" w:type="dxa"/>
-            <w:right w:w="108" w:type="dxa"/>
-          </w:tblCellMar>
-        </w:tblPrEx>
-        <w:tc>
-          <w:tcPr>
-            <w:tcW w:w="4320" w:type="dxa"/>
-            <w:shd w:val="clear" w:color="auto" w:fill="FFFF00"/>
-          </w:tcPr>
-          <w:p>
-            <w:r>
-              <w:t>expires_at</w:t>
-            </w:r>
-          </w:p>
-        </w:tc>
-        <w:tc>
-          <w:tcPr>
-            <w:tcW w:w="4320" w:type="dxa"/>
-            <w:shd w:val="clear" w:color="auto" w:fill="FFFF00"/>
-          </w:tcPr>
-          <w:p>
-            <w:r>
-              <w:t>timestamp</w:t>
-            </w:r>
-          </w:p>
-        </w:tc>
-      </w:tr>
-    </w:tbl>
     <w:p/>
     <w:sectPr>
       <w:pgSz w:w="12240" w:h="15840"/>
@@ -2323,7 +2008,7 @@
     <w:lsdException w:uiPriority="99" w:name="Normal Indent"/>
     <w:lsdException w:uiPriority="99" w:name="footnote text"/>
     <w:lsdException w:uiPriority="99" w:name="annotation text"/>
-    <w:lsdException w:uiPriority="99" w:semiHidden="0" w:name="header"/>
+    <w:lsdException w:qFormat="1" w:uiPriority="99" w:semiHidden="0" w:name="header"/>
     <w:lsdException w:uiPriority="99" w:semiHidden="0" w:name="footer"/>
     <w:lsdException w:uiPriority="99" w:name="index heading"/>
     <w:lsdException w:qFormat="1" w:uiPriority="35" w:name="caption"/>
@@ -2337,7 +2022,7 @@
     <w:lsdException w:uiPriority="99" w:name="endnote reference"/>
     <w:lsdException w:uiPriority="99" w:name="endnote text"/>
     <w:lsdException w:uiPriority="99" w:name="table of authorities"/>
-    <w:lsdException w:uiPriority="99" w:semiHidden="0" w:name="macro"/>
+    <w:lsdException w:qFormat="1" w:uiPriority="99" w:semiHidden="0" w:name="macro"/>
     <w:lsdException w:uiPriority="99" w:name="toa heading"/>
     <w:lsdException w:uiPriority="99" w:semiHidden="0" w:name="List"/>
     <w:lsdException w:uiPriority="99" w:semiHidden="0" w:name="List Bullet"/>
@@ -2351,7 +2036,7 @@
     <w:lsdException w:uiPriority="99" w:name="List Bullet 4"/>
     <w:lsdException w:uiPriority="99" w:name="List Bullet 5"/>
     <w:lsdException w:qFormat="1" w:uiPriority="99" w:semiHidden="0" w:name="List Number 2"/>
-    <w:lsdException w:uiPriority="99" w:semiHidden="0" w:name="List Number 3"/>
+    <w:lsdException w:qFormat="1" w:uiPriority="99" w:semiHidden="0" w:name="List Number 3"/>
     <w:lsdException w:uiPriority="99" w:name="List Number 4"/>
     <w:lsdException w:uiPriority="99" w:name="List Number 5"/>
     <w:lsdException w:qFormat="1" w:unhideWhenUsed="0" w:uiPriority="10" w:semiHidden="0" w:name="Title"/>
@@ -2360,9 +2045,9 @@
     <w:lsdException w:qFormat="1" w:uiPriority="1" w:name="Default Paragraph Font"/>
     <w:lsdException w:uiPriority="99" w:semiHidden="0" w:name="Body Text"/>
     <w:lsdException w:uiPriority="99" w:name="Body Text Indent"/>
-    <w:lsdException w:uiPriority="99" w:semiHidden="0" w:name="List Continue"/>
-    <w:lsdException w:uiPriority="99" w:semiHidden="0" w:name="List Continue 2"/>
-    <w:lsdException w:uiPriority="99" w:semiHidden="0" w:name="List Continue 3"/>
+    <w:lsdException w:qFormat="1" w:uiPriority="99" w:semiHidden="0" w:name="List Continue"/>
+    <w:lsdException w:qFormat="1" w:uiPriority="99" w:semiHidden="0" w:name="List Continue 2"/>
+    <w:lsdException w:qFormat="1" w:uiPriority="99" w:semiHidden="0" w:name="List Continue 3"/>
     <w:lsdException w:uiPriority="99" w:name="List Continue 4"/>
     <w:lsdException w:uiPriority="99" w:name="List Continue 5"/>
     <w:lsdException w:uiPriority="99" w:name="Message Header"/>
@@ -2395,7 +2080,7 @@
     <w:lsdException w:uiPriority="99" w:name="HTML Sample"/>
     <w:lsdException w:uiPriority="99" w:name="HTML Typewriter"/>
     <w:lsdException w:uiPriority="99" w:name="HTML Variable"/>
-    <w:lsdException w:uiPriority="99" w:name="Normal Table"/>
+    <w:lsdException w:qFormat="1" w:uiPriority="99" w:name="Normal Table"/>
     <w:lsdException w:uiPriority="99" w:name="annotation subject"/>
     <w:lsdException w:uiPriority="99" w:name="Table Simple 1"/>
     <w:lsdException w:uiPriority="99" w:name="Table Simple 2"/>
@@ -2440,12 +2125,12 @@
     <w:lsdException w:uiPriority="99" w:name="Table Web 2"/>
     <w:lsdException w:uiPriority="99" w:name="Table Web 3"/>
     <w:lsdException w:uiPriority="99" w:name="Balloon Text"/>
-    <w:lsdException w:unhideWhenUsed="0" w:uiPriority="59" w:semiHidden="0" w:name="Table Grid"/>
+    <w:lsdException w:qFormat="1" w:unhideWhenUsed="0" w:uiPriority="59" w:semiHidden="0" w:name="Table Grid"/>
     <w:lsdException w:uiPriority="99" w:name="Table Theme"/>
     <w:lsdException w:qFormat="1" w:unhideWhenUsed="0" w:uiPriority="1" w:semiHidden="0" w:name="No Spacing"/>
     <w:lsdException w:unhideWhenUsed="0" w:uiPriority="60" w:semiHidden="0" w:name="Light Shading"/>
-    <w:lsdException w:unhideWhenUsed="0" w:uiPriority="61" w:semiHidden="0" w:name="Light List"/>
-    <w:lsdException w:unhideWhenUsed="0" w:uiPriority="62" w:semiHidden="0" w:name="Light Grid"/>
+    <w:lsdException w:qFormat="1" w:unhideWhenUsed="0" w:uiPriority="61" w:semiHidden="0" w:name="Light List"/>
+    <w:lsdException w:qFormat="1" w:unhideWhenUsed="0" w:uiPriority="62" w:semiHidden="0" w:name="Light Grid"/>
     <w:lsdException w:unhideWhenUsed="0" w:uiPriority="63" w:semiHidden="0" w:name="Medium Shading 1"/>
     <w:lsdException w:unhideWhenUsed="0" w:uiPriority="64" w:semiHidden="0" w:name="Medium Shading 2"/>
     <w:lsdException w:unhideWhenUsed="0" w:uiPriority="65" w:semiHidden="0" w:name="Medium List 1"/>
@@ -2457,8 +2142,8 @@
     <w:lsdException w:unhideWhenUsed="0" w:uiPriority="71" w:semiHidden="0" w:name="Colorful Shading"/>
     <w:lsdException w:unhideWhenUsed="0" w:uiPriority="72" w:semiHidden="0" w:name="Colorful List"/>
     <w:lsdException w:unhideWhenUsed="0" w:uiPriority="73" w:semiHidden="0" w:name="Colorful Grid"/>
-    <w:lsdException w:unhideWhenUsed="0" w:uiPriority="60" w:semiHidden="0" w:name="Light Shading Accent 1"/>
-    <w:lsdException w:unhideWhenUsed="0" w:uiPriority="61" w:semiHidden="0" w:name="Light List Accent 1"/>
+    <w:lsdException w:qFormat="1" w:unhideWhenUsed="0" w:uiPriority="60" w:semiHidden="0" w:name="Light Shading Accent 1"/>
+    <w:lsdException w:qFormat="1" w:unhideWhenUsed="0" w:uiPriority="61" w:semiHidden="0" w:name="Light List Accent 1"/>
     <w:lsdException w:unhideWhenUsed="0" w:uiPriority="62" w:semiHidden="0" w:name="Light Grid Accent 1"/>
     <w:lsdException w:unhideWhenUsed="0" w:uiPriority="63" w:semiHidden="0" w:name="Medium Shading 1 Accent 1"/>
     <w:lsdException w:unhideWhenUsed="0" w:uiPriority="64" w:semiHidden="0" w:name="Medium Shading 2 Accent 1"/>
@@ -2474,8 +2159,8 @@
     <w:lsdException w:unhideWhenUsed="0" w:uiPriority="71" w:semiHidden="0" w:name="Colorful Shading Accent 1"/>
     <w:lsdException w:unhideWhenUsed="0" w:uiPriority="72" w:semiHidden="0" w:name="Colorful List Accent 1"/>
     <w:lsdException w:unhideWhenUsed="0" w:uiPriority="73" w:semiHidden="0" w:name="Colorful Grid Accent 1"/>
-    <w:lsdException w:unhideWhenUsed="0" w:uiPriority="60" w:semiHidden="0" w:name="Light Shading Accent 2"/>
-    <w:lsdException w:unhideWhenUsed="0" w:uiPriority="61" w:semiHidden="0" w:name="Light List Accent 2"/>
+    <w:lsdException w:qFormat="1" w:unhideWhenUsed="0" w:uiPriority="60" w:semiHidden="0" w:name="Light Shading Accent 2"/>
+    <w:lsdException w:qFormat="1" w:unhideWhenUsed="0" w:uiPriority="61" w:semiHidden="0" w:name="Light List Accent 2"/>
     <w:lsdException w:unhideWhenUsed="0" w:uiPriority="62" w:semiHidden="0" w:name="Light Grid Accent 2"/>
     <w:lsdException w:unhideWhenUsed="0" w:uiPriority="63" w:semiHidden="0" w:name="Medium Shading 1 Accent 2"/>
     <w:lsdException w:unhideWhenUsed="0" w:uiPriority="64" w:semiHidden="0" w:name="Medium Shading 2 Accent 2"/>
@@ -2488,9 +2173,9 @@
     <w:lsdException w:unhideWhenUsed="0" w:uiPriority="71" w:semiHidden="0" w:name="Colorful Shading Accent 2"/>
     <w:lsdException w:unhideWhenUsed="0" w:uiPriority="72" w:semiHidden="0" w:name="Colorful List Accent 2"/>
     <w:lsdException w:unhideWhenUsed="0" w:uiPriority="73" w:semiHidden="0" w:name="Colorful Grid Accent 2"/>
-    <w:lsdException w:unhideWhenUsed="0" w:uiPriority="60" w:semiHidden="0" w:name="Light Shading Accent 3"/>
+    <w:lsdException w:qFormat="1" w:unhideWhenUsed="0" w:uiPriority="60" w:semiHidden="0" w:name="Light Shading Accent 3"/>
     <w:lsdException w:unhideWhenUsed="0" w:uiPriority="61" w:semiHidden="0" w:name="Light List Accent 3"/>
-    <w:lsdException w:unhideWhenUsed="0" w:uiPriority="62" w:semiHidden="0" w:name="Light Grid Accent 3"/>
+    <w:lsdException w:qFormat="1" w:unhideWhenUsed="0" w:uiPriority="62" w:semiHidden="0" w:name="Light Grid Accent 3"/>
     <w:lsdException w:unhideWhenUsed="0" w:uiPriority="63" w:semiHidden="0" w:name="Medium Shading 1 Accent 3"/>
     <w:lsdException w:unhideWhenUsed="0" w:uiPriority="64" w:semiHidden="0" w:name="Medium Shading 2 Accent 3"/>
     <w:lsdException w:unhideWhenUsed="0" w:uiPriority="65" w:semiHidden="0" w:name="Medium List 1 Accent 3"/>
@@ -2502,9 +2187,9 @@
     <w:lsdException w:unhideWhenUsed="0" w:uiPriority="71" w:semiHidden="0" w:name="Colorful Shading Accent 3"/>
     <w:lsdException w:unhideWhenUsed="0" w:uiPriority="72" w:semiHidden="0" w:name="Colorful List Accent 3"/>
     <w:lsdException w:unhideWhenUsed="0" w:uiPriority="73" w:semiHidden="0" w:name="Colorful Grid Accent 3"/>
-    <w:lsdException w:unhideWhenUsed="0" w:uiPriority="60" w:semiHidden="0" w:name="Light Shading Accent 4"/>
-    <w:lsdException w:unhideWhenUsed="0" w:uiPriority="61" w:semiHidden="0" w:name="Light List Accent 4"/>
-    <w:lsdException w:unhideWhenUsed="0" w:uiPriority="62" w:semiHidden="0" w:name="Light Grid Accent 4"/>
+    <w:lsdException w:qFormat="1" w:unhideWhenUsed="0" w:uiPriority="60" w:semiHidden="0" w:name="Light Shading Accent 4"/>
+    <w:lsdException w:qFormat="1" w:unhideWhenUsed="0" w:uiPriority="61" w:semiHidden="0" w:name="Light List Accent 4"/>
+    <w:lsdException w:qFormat="1" w:unhideWhenUsed="0" w:uiPriority="62" w:semiHidden="0" w:name="Light Grid Accent 4"/>
     <w:lsdException w:unhideWhenUsed="0" w:uiPriority="63" w:semiHidden="0" w:name="Medium Shading 1 Accent 4"/>
     <w:lsdException w:unhideWhenUsed="0" w:uiPriority="64" w:semiHidden="0" w:name="Medium Shading 2 Accent 4"/>
     <w:lsdException w:unhideWhenUsed="0" w:uiPriority="65" w:semiHidden="0" w:name="Medium List 1 Accent 4"/>
@@ -2516,8 +2201,8 @@
     <w:lsdException w:unhideWhenUsed="0" w:uiPriority="71" w:semiHidden="0" w:name="Colorful Shading Accent 4"/>
     <w:lsdException w:unhideWhenUsed="0" w:uiPriority="72" w:semiHidden="0" w:name="Colorful List Accent 4"/>
     <w:lsdException w:unhideWhenUsed="0" w:uiPriority="73" w:semiHidden="0" w:name="Colorful Grid Accent 4"/>
-    <w:lsdException w:unhideWhenUsed="0" w:uiPriority="60" w:semiHidden="0" w:name="Light Shading Accent 5"/>
-    <w:lsdException w:unhideWhenUsed="0" w:uiPriority="61" w:semiHidden="0" w:name="Light List Accent 5"/>
+    <w:lsdException w:qFormat="1" w:unhideWhenUsed="0" w:uiPriority="60" w:semiHidden="0" w:name="Light Shading Accent 5"/>
+    <w:lsdException w:qFormat="1" w:unhideWhenUsed="0" w:uiPriority="61" w:semiHidden="0" w:name="Light List Accent 5"/>
     <w:lsdException w:unhideWhenUsed="0" w:uiPriority="62" w:semiHidden="0" w:name="Light Grid Accent 5"/>
     <w:lsdException w:unhideWhenUsed="0" w:uiPriority="63" w:semiHidden="0" w:name="Medium Shading 1 Accent 5"/>
     <w:lsdException w:unhideWhenUsed="0" w:uiPriority="64" w:semiHidden="0" w:name="Medium Shading 2 Accent 5"/>
@@ -2530,7 +2215,7 @@
     <w:lsdException w:unhideWhenUsed="0" w:uiPriority="71" w:semiHidden="0" w:name="Colorful Shading Accent 5"/>
     <w:lsdException w:unhideWhenUsed="0" w:uiPriority="72" w:semiHidden="0" w:name="Colorful List Accent 5"/>
     <w:lsdException w:unhideWhenUsed="0" w:uiPriority="73" w:semiHidden="0" w:name="Colorful Grid Accent 5"/>
-    <w:lsdException w:unhideWhenUsed="0" w:uiPriority="60" w:semiHidden="0" w:name="Light Shading Accent 6"/>
+    <w:lsdException w:qFormat="1" w:unhideWhenUsed="0" w:uiPriority="60" w:semiHidden="0" w:name="Light Shading Accent 6"/>
     <w:lsdException w:unhideWhenUsed="0" w:uiPriority="61" w:semiHidden="0" w:name="Light List Accent 6"/>
     <w:lsdException w:unhideWhenUsed="0" w:uiPriority="62" w:semiHidden="0" w:name="Light Grid Accent 6"/>
     <w:lsdException w:unhideWhenUsed="0" w:uiPriority="63" w:semiHidden="0" w:name="Medium Shading 1 Accent 6"/>
@@ -2806,6 +2491,7 @@
     <w:name w:val="Normal Table"/>
     <w:semiHidden/>
     <w:unhideWhenUsed/>
+    <w:qFormat/>
     <w:uiPriority w:val="99"/>
     <w:tblPr>
       <w:tblCellMar>
@@ -2840,6 +2526,7 @@
     <w:name w:val="List Continue 2"/>
     <w:basedOn w:val="1"/>
     <w:unhideWhenUsed/>
+    <w:qFormat/>
     <w:uiPriority w:val="99"/>
     <w:pPr>
       <w:spacing w:after="120"/>
@@ -2875,6 +2562,7 @@
     <w:name w:val="macro"/>
     <w:link w:val="49"/>
     <w:unhideWhenUsed/>
+    <w:qFormat/>
     <w:uiPriority w:val="99"/>
     <w:pPr>
       <w:tabs>
@@ -2899,6 +2587,7 @@
     <w:name w:val="List Continue 3"/>
     <w:basedOn w:val="1"/>
     <w:unhideWhenUsed/>
+    <w:qFormat/>
     <w:uiPriority w:val="99"/>
     <w:pPr>
       <w:spacing w:after="120"/>
@@ -2910,6 +2599,7 @@
     <w:name w:val="List Continue"/>
     <w:basedOn w:val="1"/>
     <w:unhideWhenUsed/>
+    <w:qFormat/>
     <w:uiPriority w:val="99"/>
     <w:pPr>
       <w:spacing w:after="120"/>
@@ -2958,6 +2648,7 @@
     <w:basedOn w:val="1"/>
     <w:link w:val="37"/>
     <w:unhideWhenUsed/>
+    <w:qFormat/>
     <w:uiPriority w:val="99"/>
     <w:pPr>
       <w:tabs>
@@ -2971,6 +2662,7 @@
     <w:name w:val="List Number 3"/>
     <w:basedOn w:val="1"/>
     <w:unhideWhenUsed/>
+    <w:qFormat/>
     <w:uiPriority w:val="99"/>
     <w:pPr>
       <w:numPr>
@@ -3143,6 +2835,7 @@
   <w:style w:type="table" w:styleId="36">
     <w:name w:val="Table Grid"/>
     <w:basedOn w:val="12"/>
+    <w:qFormat/>
     <w:uiPriority w:val="59"/>
     <w:pPr>
       <w:spacing w:after="0" w:line="240" w:lineRule="auto"/>
@@ -3168,12 +2861,14 @@
     <w:name w:val="Header Char"/>
     <w:basedOn w:val="11"/>
     <w:link w:val="23"/>
+    <w:qFormat/>
     <w:uiPriority w:val="99"/>
   </w:style>
   <w:style w:type="character" w:customStyle="1" w:styleId="38">
     <w:name w:val="Footer Char"/>
     <w:basedOn w:val="11"/>
     <w:link w:val="31"/>
+    <w:qFormat/>
     <w:uiPriority w:val="99"/>
   </w:style>
   <w:style w:type="paragraph" w:styleId="39">
@@ -3228,6 +2923,7 @@
     <w:name w:val="Heading 3 Char"/>
     <w:basedOn w:val="11"/>
     <w:link w:val="4"/>
+    <w:qFormat/>
     <w:uiPriority w:val="9"/>
     <w:rPr>
       <w:rFonts w:asciiTheme="majorHAnsi" w:hAnsiTheme="majorHAnsi" w:eastAsiaTheme="majorEastAsia" w:cstheme="majorBidi"/>
@@ -3260,6 +2956,7 @@
     <w:name w:val="Subtitle Char"/>
     <w:basedOn w:val="11"/>
     <w:link w:val="32"/>
+    <w:qFormat/>
     <w:uiPriority w:val="11"/>
     <w:rPr>
       <w:rFonts w:asciiTheme="majorHAnsi" w:hAnsiTheme="majorHAnsi" w:eastAsiaTheme="majorEastAsia" w:cstheme="majorBidi"/>
@@ -3290,18 +2987,21 @@
     <w:name w:val="Body Text Char"/>
     <w:basedOn w:val="11"/>
     <w:link w:val="33"/>
+    <w:qFormat/>
     <w:uiPriority w:val="99"/>
   </w:style>
   <w:style w:type="character" w:customStyle="1" w:styleId="47">
     <w:name w:val="Body Text 2 Char"/>
     <w:basedOn w:val="11"/>
     <w:link w:val="20"/>
+    <w:qFormat/>
     <w:uiPriority w:val="99"/>
   </w:style>
   <w:style w:type="character" w:customStyle="1" w:styleId="48">
     <w:name w:val="Body Text 3 Char"/>
     <w:basedOn w:val="11"/>
     <w:link w:val="34"/>
+    <w:qFormat/>
     <w:uiPriority w:val="99"/>
     <w:rPr>
       <w:sz w:val="16"/>
@@ -3312,6 +3012,7 @@
     <w:name w:val="Macro Text Char"/>
     <w:basedOn w:val="11"/>
     <w:link w:val="17"/>
+    <w:qFormat/>
     <w:uiPriority w:val="99"/>
     <w:rPr>
       <w:rFonts w:ascii="Courier" w:hAnsi="Courier"/>
@@ -3341,6 +3042,7 @@
     <w:name w:val="Quote Char"/>
     <w:basedOn w:val="11"/>
     <w:link w:val="50"/>
+    <w:qFormat/>
     <w:uiPriority w:val="29"/>
     <w:rPr>
       <w:i/>
@@ -3378,6 +3080,7 @@
     <w:basedOn w:val="11"/>
     <w:link w:val="6"/>
     <w:semiHidden/>
+    <w:qFormat/>
     <w:uiPriority w:val="9"/>
     <w:rPr>
       <w:rFonts w:asciiTheme="majorHAnsi" w:hAnsiTheme="majorHAnsi" w:eastAsiaTheme="majorEastAsia" w:cstheme="majorBidi"/>
@@ -3389,6 +3092,7 @@
     <w:basedOn w:val="11"/>
     <w:link w:val="7"/>
     <w:semiHidden/>
+    <w:qFormat/>
     <w:uiPriority w:val="9"/>
     <w:rPr>
       <w:rFonts w:asciiTheme="majorHAnsi" w:hAnsiTheme="majorHAnsi" w:eastAsiaTheme="majorEastAsia" w:cstheme="majorBidi"/>
@@ -3402,6 +3106,7 @@
     <w:basedOn w:val="11"/>
     <w:link w:val="8"/>
     <w:semiHidden/>
+    <w:qFormat/>
     <w:uiPriority w:val="9"/>
     <w:rPr>
       <w:rFonts w:asciiTheme="majorHAnsi" w:hAnsiTheme="majorHAnsi" w:eastAsiaTheme="majorEastAsia" w:cstheme="majorBidi"/>
@@ -3441,6 +3146,7 @@
     <w:basedOn w:val="11"/>
     <w:link w:val="10"/>
     <w:semiHidden/>
+    <w:qFormat/>
     <w:uiPriority w:val="9"/>
     <w:rPr>
       <w:rFonts w:asciiTheme="majorHAnsi" w:hAnsiTheme="majorHAnsi" w:eastAsiaTheme="majorEastAsia" w:cstheme="majorBidi"/>
@@ -3490,6 +3196,7 @@
     <w:name w:val="Intense Quote Char"/>
     <w:basedOn w:val="11"/>
     <w:link w:val="58"/>
+    <w:qFormat/>
     <w:uiPriority w:val="30"/>
     <w:rPr>
       <w:b/>
@@ -3698,6 +3405,7 @@
   <w:style w:type="table" w:styleId="67">
     <w:name w:val="Light Shading Accent 1"/>
     <w:basedOn w:val="12"/>
+    <w:qFormat/>
     <w:uiPriority w:val="60"/>
     <w:pPr>
       <w:spacing w:after="0" w:line="240" w:lineRule="auto"/>
@@ -3793,6 +3501,7 @@
   <w:style w:type="table" w:styleId="68">
     <w:name w:val="Light Shading Accent 2"/>
     <w:basedOn w:val="12"/>
+    <w:qFormat/>
     <w:uiPriority w:val="60"/>
     <w:pPr>
       <w:spacing w:after="0" w:line="240" w:lineRule="auto"/>
@@ -3888,6 +3597,7 @@
   <w:style w:type="table" w:styleId="69">
     <w:name w:val="Light Shading Accent 3"/>
     <w:basedOn w:val="12"/>
+    <w:qFormat/>
     <w:uiPriority w:val="60"/>
     <w:pPr>
       <w:spacing w:after="0" w:line="240" w:lineRule="auto"/>
@@ -3983,6 +3693,7 @@
   <w:style w:type="table" w:styleId="70">
     <w:name w:val="Light Shading Accent 4"/>
     <w:basedOn w:val="12"/>
+    <w:qFormat/>
     <w:uiPriority w:val="60"/>
     <w:pPr>
       <w:spacing w:after="0" w:line="240" w:lineRule="auto"/>
@@ -4078,6 +3789,7 @@
   <w:style w:type="table" w:styleId="71">
     <w:name w:val="Light Shading Accent 5"/>
     <w:basedOn w:val="12"/>
+    <w:qFormat/>
     <w:uiPriority w:val="60"/>
     <w:pPr>
       <w:spacing w:after="0" w:line="240" w:lineRule="auto"/>
@@ -4173,6 +3885,7 @@
   <w:style w:type="table" w:styleId="72">
     <w:name w:val="Light Shading Accent 6"/>
     <w:basedOn w:val="12"/>
+    <w:qFormat/>
     <w:uiPriority w:val="60"/>
     <w:pPr>
       <w:spacing w:after="0" w:line="240" w:lineRule="auto"/>
@@ -4268,6 +3981,7 @@
   <w:style w:type="table" w:styleId="73">
     <w:name w:val="Light List"/>
     <w:basedOn w:val="12"/>
+    <w:qFormat/>
     <w:uiPriority w:val="61"/>
     <w:pPr>
       <w:spacing w:after="0" w:line="240" w:lineRule="auto"/>
@@ -4357,6 +4071,7 @@
   <w:style w:type="table" w:styleId="74">
     <w:name w:val="Light List Accent 1"/>
     <w:basedOn w:val="12"/>
+    <w:qFormat/>
     <w:uiPriority w:val="61"/>
     <w:pPr>
       <w:spacing w:after="0" w:line="240" w:lineRule="auto"/>
@@ -4446,6 +4161,7 @@
   <w:style w:type="table" w:styleId="75">
     <w:name w:val="Light List Accent 2"/>
     <w:basedOn w:val="12"/>
+    <w:qFormat/>
     <w:uiPriority w:val="61"/>
     <w:pPr>
       <w:spacing w:after="0" w:line="240" w:lineRule="auto"/>
@@ -4624,6 +4340,7 @@
   <w:style w:type="table" w:styleId="77">
     <w:name w:val="Light List Accent 4"/>
     <w:basedOn w:val="12"/>
+    <w:qFormat/>
     <w:uiPriority w:val="61"/>
     <w:pPr>
       <w:spacing w:after="0" w:line="240" w:lineRule="auto"/>
@@ -4713,6 +4430,7 @@
   <w:style w:type="table" w:styleId="78">
     <w:name w:val="Light List Accent 5"/>
     <w:basedOn w:val="12"/>
+    <w:qFormat/>
     <w:uiPriority w:val="61"/>
     <w:pPr>
       <w:spacing w:after="0" w:line="240" w:lineRule="auto"/>
@@ -4891,6 +4609,7 @@
   <w:style w:type="table" w:styleId="80">
     <w:name w:val="Light Grid"/>
     <w:basedOn w:val="12"/>
+    <w:qFormat/>
     <w:uiPriority w:val="62"/>
     <w:pPr>
       <w:spacing w:after="0" w:line="240" w:lineRule="auto"/>
@@ -5251,6 +4970,7 @@
   <w:style w:type="table" w:styleId="83">
     <w:name w:val="Light Grid Accent 3"/>
     <w:basedOn w:val="12"/>
+    <w:qFormat/>
     <w:uiPriority w:val="62"/>
     <w:pPr>
       <w:spacing w:after="0" w:line="240" w:lineRule="auto"/>
@@ -5371,6 +5091,7 @@
   <w:style w:type="table" w:styleId="84">
     <w:name w:val="Light Grid Accent 4"/>
     <w:basedOn w:val="12"/>
+    <w:qFormat/>
     <w:uiPriority w:val="62"/>
     <w:pPr>
       <w:spacing w:after="0" w:line="240" w:lineRule="auto"/>

</xml_diff>